<commit_message>
Meta Changes data binding code
</commit_message>
<xml_diff>
--- a/IQSV2/docs/To Do Checklist.docx
+++ b/IQSV2/docs/To Do Checklist.docx
@@ -288,6 +288,285 @@
         <w:t>"/&gt;","&lt;Path to style bundle&gt;")</w:t>
       </w:r>
     </w:p>
+    <w:p>
+      <w:pPr>
+        <w:autoSpaceDE w:val="0"/>
+        <w:autoSpaceDN w:val="0"/>
+        <w:adjustRightInd w:val="0"/>
+        <w:spacing w:after="0" w:line="240" w:lineRule="auto"/>
+        <w:rPr>
+          <w:rFonts w:ascii="Consolas" w:hAnsi="Consolas" w:cs="Consolas"/>
+          <w:color w:val="000000"/>
+          <w:sz w:val="19"/>
+          <w:szCs w:val="19"/>
+        </w:rPr>
+      </w:pPr>
+      <w:r>
+        <w:t xml:space="preserve">14. Add </w:t>
+      </w:r>
+      <w:r>
+        <w:rPr>
+          <w:rFonts w:ascii="Consolas" w:hAnsi="Consolas" w:cs="Consolas"/>
+          <w:color w:val="000000"/>
+          <w:sz w:val="19"/>
+          <w:szCs w:val="19"/>
+          <w:highlight w:val="yellow"/>
+        </w:rPr>
+        <w:t>&lt;%</w:t>
+      </w:r>
+      <w:r>
+        <w:rPr>
+          <w:rFonts w:ascii="Consolas" w:hAnsi="Consolas" w:cs="Consolas"/>
+          <w:color w:val="0000FF"/>
+          <w:sz w:val="19"/>
+          <w:szCs w:val="19"/>
+        </w:rPr>
+        <w:t>:</w:t>
+      </w:r>
+      <w:r>
+        <w:rPr>
+          <w:rFonts w:ascii="Consolas" w:hAnsi="Consolas" w:cs="Consolas"/>
+          <w:color w:val="000000"/>
+          <w:sz w:val="19"/>
+          <w:szCs w:val="19"/>
+        </w:rPr>
+        <w:t xml:space="preserve"> </w:t>
+      </w:r>
+      <w:proofErr w:type="spellStart"/>
+      <w:r>
+        <w:rPr>
+          <w:rFonts w:ascii="Consolas" w:hAnsi="Consolas" w:cs="Consolas"/>
+          <w:color w:val="000000"/>
+          <w:sz w:val="19"/>
+          <w:szCs w:val="19"/>
+        </w:rPr>
+        <w:t>HeadScript</w:t>
+      </w:r>
+      <w:proofErr w:type="spellEnd"/>
+      <w:r>
+        <w:rPr>
+          <w:rFonts w:ascii="Consolas" w:hAnsi="Consolas" w:cs="Consolas"/>
+          <w:color w:val="000000"/>
+          <w:sz w:val="19"/>
+          <w:szCs w:val="19"/>
+        </w:rPr>
+        <w:t xml:space="preserve"> </w:t>
+      </w:r>
+      <w:r>
+        <w:rPr>
+          <w:rFonts w:ascii="Consolas" w:hAnsi="Consolas" w:cs="Consolas"/>
+          <w:color w:val="000000"/>
+          <w:sz w:val="19"/>
+          <w:szCs w:val="19"/>
+          <w:highlight w:val="yellow"/>
+        </w:rPr>
+        <w:t>%&gt;</w:t>
+      </w:r>
+    </w:p>
+    <w:p>
+      <w:pPr>
+        <w:rPr>
+          <w:rFonts w:ascii="Consolas" w:hAnsi="Consolas" w:cs="Consolas"/>
+          <w:color w:val="006400"/>
+          <w:sz w:val="19"/>
+          <w:szCs w:val="19"/>
+        </w:rPr>
+      </w:pPr>
+      <w:r>
+        <w:rPr>
+          <w:rFonts w:ascii="Consolas" w:hAnsi="Consolas" w:cs="Consolas"/>
+          <w:color w:val="000000"/>
+          <w:sz w:val="19"/>
+          <w:szCs w:val="19"/>
+        </w:rPr>
+        <w:t xml:space="preserve">    </w:t>
+      </w:r>
+      <w:r>
+        <w:rPr>
+          <w:rFonts w:ascii="Consolas" w:hAnsi="Consolas" w:cs="Consolas"/>
+          <w:color w:val="000000"/>
+          <w:sz w:val="19"/>
+          <w:szCs w:val="19"/>
+          <w:highlight w:val="yellow"/>
+        </w:rPr>
+        <w:t>&lt;%</w:t>
+      </w:r>
+      <w:r>
+        <w:rPr>
+          <w:rFonts w:ascii="Consolas" w:hAnsi="Consolas" w:cs="Consolas"/>
+          <w:color w:val="0000FF"/>
+          <w:sz w:val="19"/>
+          <w:szCs w:val="19"/>
+        </w:rPr>
+        <w:t>:</w:t>
+      </w:r>
+      <w:r>
+        <w:rPr>
+          <w:rFonts w:ascii="Consolas" w:hAnsi="Consolas" w:cs="Consolas"/>
+          <w:color w:val="000000"/>
+          <w:sz w:val="19"/>
+          <w:szCs w:val="19"/>
+        </w:rPr>
+        <w:t xml:space="preserve"> </w:t>
+      </w:r>
+      <w:proofErr w:type="spellStart"/>
+      <w:r>
+        <w:rPr>
+          <w:rFonts w:ascii="Consolas" w:hAnsi="Consolas" w:cs="Consolas"/>
+          <w:color w:val="000000"/>
+          <w:sz w:val="19"/>
+          <w:szCs w:val="19"/>
+        </w:rPr>
+        <w:t>PageIndex</w:t>
+      </w:r>
+      <w:proofErr w:type="spellEnd"/>
+      <w:r>
+        <w:rPr>
+          <w:rFonts w:ascii="Consolas" w:hAnsi="Consolas" w:cs="Consolas"/>
+          <w:color w:val="000000"/>
+          <w:sz w:val="19"/>
+          <w:szCs w:val="19"/>
+        </w:rPr>
+        <w:t xml:space="preserve"> </w:t>
+      </w:r>
+      <w:r>
+        <w:rPr>
+          <w:rFonts w:ascii="Consolas" w:hAnsi="Consolas" w:cs="Consolas"/>
+          <w:color w:val="000000"/>
+          <w:sz w:val="19"/>
+          <w:szCs w:val="19"/>
+          <w:highlight w:val="yellow"/>
+        </w:rPr>
+        <w:t>%&gt;</w:t>
+      </w:r>
+    </w:p>
+    <w:p>
+      <w:pPr>
+        <w:rPr>
+          <w:rFonts w:ascii="Consolas" w:hAnsi="Consolas" w:cs="Consolas"/>
+          <w:color w:val="006400"/>
+          <w:sz w:val="19"/>
+          <w:szCs w:val="19"/>
+        </w:rPr>
+      </w:pPr>
+      <w:r>
+        <w:rPr>
+          <w:rFonts w:ascii="Consolas" w:hAnsi="Consolas" w:cs="Consolas"/>
+          <w:color w:val="006400"/>
+          <w:sz w:val="19"/>
+          <w:szCs w:val="19"/>
+        </w:rPr>
+        <w:t xml:space="preserve">under meta </w:t>
+      </w:r>
+      <w:proofErr w:type="spellStart"/>
+      <w:r>
+        <w:rPr>
+          <w:rFonts w:ascii="Consolas" w:hAnsi="Consolas" w:cs="Consolas"/>
+          <w:color w:val="006400"/>
+          <w:sz w:val="19"/>
+          <w:szCs w:val="19"/>
+        </w:rPr>
+        <w:t>og</w:t>
+      </w:r>
+      <w:proofErr w:type="spellEnd"/>
+    </w:p>
+    <w:p>
+      <w:pPr>
+        <w:rPr>
+          <w:rFonts w:ascii="Consolas" w:hAnsi="Consolas" w:cs="Consolas"/>
+          <w:color w:val="000000"/>
+          <w:sz w:val="19"/>
+          <w:szCs w:val="19"/>
+        </w:rPr>
+      </w:pPr>
+      <w:r>
+        <w:rPr>
+          <w:rFonts w:ascii="Consolas" w:hAnsi="Consolas" w:cs="Consolas"/>
+          <w:color w:val="006400"/>
+          <w:sz w:val="19"/>
+          <w:szCs w:val="19"/>
+        </w:rPr>
+        <w:t>and</w:t>
+      </w:r>
+      <w:r>
+        <w:rPr>
+          <w:rFonts w:ascii="Consolas" w:hAnsi="Consolas" w:cs="Consolas"/>
+          <w:color w:val="006400"/>
+          <w:sz w:val="19"/>
+          <w:szCs w:val="19"/>
+        </w:rPr>
+        <w:t xml:space="preserve"> Add </w:t>
+      </w:r>
+      <w:r>
+        <w:rPr>
+          <w:rFonts w:ascii="Consolas" w:hAnsi="Consolas" w:cs="Consolas"/>
+          <w:color w:val="000000"/>
+          <w:sz w:val="19"/>
+          <w:szCs w:val="19"/>
+          <w:highlight w:val="yellow"/>
+        </w:rPr>
+        <w:t>&lt;%</w:t>
+      </w:r>
+      <w:r>
+        <w:rPr>
+          <w:rFonts w:ascii="Consolas" w:hAnsi="Consolas" w:cs="Consolas"/>
+          <w:color w:val="0000FF"/>
+          <w:sz w:val="19"/>
+          <w:szCs w:val="19"/>
+        </w:rPr>
+        <w:t>:</w:t>
+      </w:r>
+      <w:r>
+        <w:rPr>
+          <w:rFonts w:ascii="Consolas" w:hAnsi="Consolas" w:cs="Consolas"/>
+          <w:color w:val="000000"/>
+          <w:sz w:val="19"/>
+          <w:szCs w:val="19"/>
+        </w:rPr>
+        <w:t xml:space="preserve"> </w:t>
+      </w:r>
+      <w:proofErr w:type="spellStart"/>
+      <w:r>
+        <w:rPr>
+          <w:rFonts w:ascii="Consolas" w:hAnsi="Consolas" w:cs="Consolas"/>
+          <w:color w:val="000000"/>
+          <w:sz w:val="19"/>
+          <w:szCs w:val="19"/>
+        </w:rPr>
+        <w:t>BodyOpenScript</w:t>
+      </w:r>
+      <w:proofErr w:type="spellEnd"/>
+      <w:r>
+        <w:rPr>
+          <w:rFonts w:ascii="Consolas" w:hAnsi="Consolas" w:cs="Consolas"/>
+          <w:color w:val="000000"/>
+          <w:sz w:val="19"/>
+          <w:szCs w:val="19"/>
+        </w:rPr>
+        <w:t xml:space="preserve"> </w:t>
+      </w:r>
+      <w:r>
+        <w:rPr>
+          <w:rFonts w:ascii="Consolas" w:hAnsi="Consolas" w:cs="Consolas"/>
+          <w:color w:val="000000"/>
+          <w:sz w:val="19"/>
+          <w:szCs w:val="19"/>
+          <w:highlight w:val="yellow"/>
+        </w:rPr>
+        <w:t>%&gt;</w:t>
+      </w:r>
+    </w:p>
+    <w:p>
+      <w:r>
+        <w:rPr>
+          <w:rFonts w:ascii="Consolas" w:hAnsi="Consolas" w:cs="Consolas"/>
+          <w:color w:val="006400"/>
+          <w:sz w:val="19"/>
+          <w:szCs w:val="19"/>
+        </w:rPr>
+        <w:t>in master file</w:t>
+      </w:r>
+    </w:p>
     <w:p/>
     <w:p>
       <w:pPr>
@@ -378,6 +657,7 @@
           <w:szCs w:val="40"/>
           <w:u w:val="single"/>
         </w:rPr>
+        <w:lastRenderedPageBreak/>
         <w:t>10/13</w:t>
       </w:r>
     </w:p>
@@ -427,7 +707,6 @@
           <w:sz w:val="40"/>
           <w:szCs w:val="40"/>
         </w:rPr>
-        <w:lastRenderedPageBreak/>
         <w:t>Go LIVE  10/23</w:t>
       </w:r>
     </w:p>

</xml_diff>